<commit_message>
Add performances et profilage
</commit_message>
<xml_diff>
--- a/Final/Rapport - Partie Rick.docx
+++ b/Final/Rapport - Partie Rick.docx
@@ -1675,182 +1675,359 @@
     </w:p>
     <w:p>
       <w:pPr>
+        <w:jc w:val="both"/>
+        <w:rPr>
+          <w:lang w:val="fr-CA"/>
+        </w:rPr>
+      </w:pPr>
+    </w:p>
+    <w:p>
+      <w:pPr>
+        <w:pStyle w:val="Titre2"/>
+        <w:rPr>
+          <w:lang w:val="fr-CA"/>
+        </w:rPr>
+      </w:pPr>
+      <w:r>
+        <w:rPr>
+          <w:lang w:val="fr-CA"/>
+        </w:rPr>
+        <w:t>Performances</w:t>
+      </w:r>
+    </w:p>
+    <w:p>
+      <w:pPr>
+        <w:rPr>
+          <w:lang w:val="fr-CA"/>
+        </w:rPr>
+      </w:pPr>
+      <w:r>
+        <w:rPr>
+          <w:lang w:val="fr-CA"/>
+        </w:rPr>
+        <w:t>À l’aide de l’outil de profilage de CCS, nous avons mesurer les nombres de cycles requis pour chacune des fonctions de l’algorithme.</w:t>
+      </w:r>
+    </w:p>
+    <w:p>
+      <w:pPr>
+        <w:keepNext/>
+        <w:jc w:val="center"/>
+      </w:pPr>
+      <w:r>
+        <w:rPr>
+          <w:noProof/>
+        </w:rPr>
+        <w:drawing>
+          <wp:inline distT="0" distB="0" distL="0" distR="0" wp14:anchorId="3BA4444E" wp14:editId="35FBA849">
+            <wp:extent cx="3383280" cy="2345025"/>
+            <wp:effectExtent l="0" t="0" r="0" b="0"/>
+            <wp:docPr id="6" name="Image 6"/>
+            <wp:cNvGraphicFramePr>
+              <a:graphicFrameLocks xmlns:a="http://schemas.openxmlformats.org/drawingml/2006/main" noChangeAspect="1"/>
+            </wp:cNvGraphicFramePr>
+            <a:graphic xmlns:a="http://schemas.openxmlformats.org/drawingml/2006/main">
+              <a:graphicData uri="http://schemas.openxmlformats.org/drawingml/2006/picture">
+                <pic:pic xmlns:pic="http://schemas.openxmlformats.org/drawingml/2006/picture">
+                  <pic:nvPicPr>
+                    <pic:cNvPr id="1" name=""/>
+                    <pic:cNvPicPr/>
+                  </pic:nvPicPr>
+                  <pic:blipFill rotWithShape="1">
+                    <a:blip r:embed="rId11"/>
+                    <a:srcRect l="4487" t="11168" r="71282" b="58974"/>
+                    <a:stretch/>
+                  </pic:blipFill>
+                  <pic:spPr bwMode="auto">
+                    <a:xfrm>
+                      <a:off x="0" y="0"/>
+                      <a:ext cx="3404159" cy="2359497"/>
+                    </a:xfrm>
+                    <a:prstGeom prst="rect">
+                      <a:avLst/>
+                    </a:prstGeom>
+                    <a:ln>
+                      <a:noFill/>
+                    </a:ln>
+                    <a:extLst>
+                      <a:ext uri="{53640926-AAD7-44D8-BBD7-CCE9431645EC}">
+                        <a14:shadowObscured xmlns:a14="http://schemas.microsoft.com/office/drawing/2010/main"/>
+                      </a:ext>
+                    </a:extLst>
+                  </pic:spPr>
+                </pic:pic>
+              </a:graphicData>
+            </a:graphic>
+          </wp:inline>
+        </w:drawing>
+      </w:r>
+    </w:p>
+    <w:p>
+      <w:pPr>
+        <w:pStyle w:val="Lgende"/>
+        <w:jc w:val="center"/>
+        <w:rPr>
+          <w:lang w:val="fr-CA"/>
+        </w:rPr>
+      </w:pPr>
+      <w:r>
+        <w:rPr>
+          <w:lang w:val="fr-CA"/>
+        </w:rPr>
+        <w:t xml:space="preserve">Figure </w:t>
+      </w:r>
+      <w:r>
+        <w:fldChar w:fldCharType="begin"/>
+      </w:r>
+      <w:r>
+        <w:rPr>
+          <w:lang w:val="fr-CA"/>
+        </w:rPr>
+        <w:instrText xml:space="preserve"> SEQ Figure \* ARABIC </w:instrText>
+      </w:r>
+      <w:r>
+        <w:fldChar w:fldCharType="separate"/>
+      </w:r>
+      <w:r>
+        <w:rPr>
+          <w:noProof/>
+          <w:lang w:val="fr-CA"/>
+        </w:rPr>
+        <w:t>5</w:t>
+      </w:r>
+      <w:r>
+        <w:fldChar w:fldCharType="end"/>
+      </w:r>
+      <w:r>
+        <w:rPr>
+          <w:lang w:val="fr-CA"/>
+        </w:rPr>
+        <w:t xml:space="preserve"> </w:t>
+      </w:r>
+      <w:r>
+        <w:rPr>
+          <w:lang w:val="fr-CA"/>
+        </w:rPr>
+        <w:t>N</w:t>
+      </w:r>
+      <w:r>
+        <w:rPr>
+          <w:lang w:val="fr-CA"/>
+        </w:rPr>
+        <w:t>ombres de cycles requis par fonctions</w:t>
+      </w:r>
+    </w:p>
+    <w:p>
+      <w:pPr>
+        <w:rPr>
+          <w:lang w:val="fr-CA"/>
+        </w:rPr>
+      </w:pPr>
+      <w:r>
+        <w:rPr>
+          <w:lang w:val="fr-CA"/>
+        </w:rPr>
+        <w:lastRenderedPageBreak/>
+        <w:t xml:space="preserve">Nous pouvons constaté que la fonction </w:t>
+      </w:r>
+      <w:proofErr w:type="spellStart"/>
+      <w:proofErr w:type="gramStart"/>
+      <w:r>
+        <w:rPr>
+          <w:i/>
+          <w:lang w:val="fr-CA"/>
+        </w:rPr>
+        <w:t>GetFilteredChannelFrame</w:t>
+      </w:r>
+      <w:proofErr w:type="spellEnd"/>
+      <w:r>
+        <w:rPr>
+          <w:i/>
+          <w:lang w:val="fr-CA"/>
+        </w:rPr>
+        <w:t xml:space="preserve"> </w:t>
+      </w:r>
+      <w:r>
+        <w:rPr>
+          <w:lang w:val="fr-CA"/>
+        </w:rPr>
+        <w:t xml:space="preserve"> (</w:t>
+      </w:r>
+      <w:proofErr w:type="gramEnd"/>
+      <w:r>
+        <w:rPr>
+          <w:lang w:val="fr-CA"/>
+        </w:rPr>
+        <w:t xml:space="preserve">qui fait appel à la fonction </w:t>
+      </w:r>
+      <w:r>
+        <w:rPr>
+          <w:i/>
+          <w:lang w:val="fr-CA"/>
+        </w:rPr>
+        <w:t>filterN2</w:t>
+      </w:r>
+      <w:r>
+        <w:rPr>
+          <w:lang w:val="fr-CA"/>
+        </w:rPr>
+        <w:t xml:space="preserve">) est la fonctions la plus coûteuse en terme de ressources. Ceci justifie l’optimisation de cette fonction </w:t>
+      </w:r>
+      <w:r>
+        <w:rPr>
+          <w:i/>
+          <w:lang w:val="fr-CA"/>
+        </w:rPr>
+        <w:t>filterN2</w:t>
+      </w:r>
+      <w:r>
+        <w:rPr>
+          <w:lang w:val="fr-CA"/>
+        </w:rPr>
+        <w:t xml:space="preserve"> en assembleur. </w:t>
+      </w:r>
+      <w:r>
+        <w:rPr>
+          <w:lang w:val="fr-CA"/>
+        </w:rPr>
+        <w:t>Par contrainte de temps, nous avons écrit cette fonction mais elle n’est pas pu être intégrée dans le projet final.</w:t>
+      </w:r>
+    </w:p>
+    <w:p>
+      <w:pPr>
         <w:rPr>
           <w:b/>
           <w:lang w:val="fr-CA"/>
         </w:rPr>
       </w:pPr>
+      <w:r>
+        <w:rPr>
+          <w:b/>
+          <w:lang w:val="fr-CA"/>
+        </w:rPr>
+        <w:t>Comparaison avec résu</w:t>
+      </w:r>
+      <w:r>
+        <w:rPr>
+          <w:b/>
+          <w:lang w:val="fr-CA"/>
+        </w:rPr>
+        <w:t>l</w:t>
+      </w:r>
+      <w:r>
+        <w:rPr>
+          <w:b/>
+          <w:lang w:val="fr-CA"/>
+        </w:rPr>
+        <w:t>tats Matlab.</w:t>
+      </w:r>
+      <w:r>
+        <w:rPr>
+          <w:b/>
+          <w:lang w:val="fr-CA"/>
+        </w:rPr>
+        <w:t xml:space="preserve"> </w:t>
+      </w:r>
+      <w:r>
+        <w:rPr>
+          <w:b/>
+          <w:lang w:val="fr-CA"/>
+        </w:rPr>
+        <w:t>(P)</w:t>
+      </w:r>
+    </w:p>
+    <w:p>
+      <w:pPr>
+        <w:rPr>
+          <w:b/>
+          <w:lang w:val="fr-CA"/>
+        </w:rPr>
+      </w:pPr>
+      <w:r>
+        <w:rPr>
+          <w:lang w:val="fr-CA"/>
+        </w:rPr>
+        <w:tab/>
+        <w:t>Sim vs Matlab</w:t>
+      </w:r>
+      <w:r>
+        <w:rPr>
+          <w:lang w:val="fr-CA"/>
+        </w:rPr>
+        <w:t> </w:t>
+      </w:r>
+      <w:r>
+        <w:rPr>
+          <w:rFonts w:hint="eastAsia"/>
+          <w:lang w:val="fr-CA"/>
+        </w:rPr>
+        <w:t xml:space="preserve">: </w:t>
+      </w:r>
+      <w:r>
+        <w:rPr>
+          <w:b/>
+          <w:lang w:val="fr-CA"/>
+        </w:rPr>
+        <w:t>A</w:t>
+      </w:r>
+      <w:r>
+        <w:rPr>
+          <w:rFonts w:hint="eastAsia"/>
+          <w:b/>
+          <w:lang w:val="fr-CA"/>
+        </w:rPr>
+        <w:t>ccumulation d</w:t>
+      </w:r>
+      <w:r>
+        <w:rPr>
+          <w:b/>
+          <w:lang w:val="fr-CA"/>
+        </w:rPr>
+        <w:t>’</w:t>
+      </w:r>
+      <w:r>
+        <w:rPr>
+          <w:rFonts w:hint="eastAsia"/>
+          <w:b/>
+          <w:lang w:val="fr-CA"/>
+        </w:rPr>
+        <w:t>erreurs?</w:t>
+      </w:r>
+    </w:p>
+    <w:p>
+      <w:pPr>
+        <w:ind w:firstLine="720"/>
+        <w:rPr>
+          <w:lang w:val="fr-CA"/>
+        </w:rPr>
+      </w:pPr>
+      <w:r>
+        <w:rPr>
+          <w:rFonts w:hint="eastAsia"/>
+          <w:lang w:val="fr-CA"/>
+        </w:rPr>
+        <w:t>Detection bruit</w:t>
+      </w:r>
+      <w:r>
+        <w:rPr>
+          <w:lang w:val="fr-CA"/>
+        </w:rPr>
+        <w:t> </w:t>
+      </w:r>
+      <w:r>
+        <w:rPr>
+          <w:rFonts w:hint="eastAsia"/>
+          <w:lang w:val="fr-CA"/>
+        </w:rPr>
+        <w:t>: Matl</w:t>
+      </w:r>
       <w:bookmarkStart w:id="0" w:name="_GoBack"/>
       <w:bookmarkEnd w:id="0"/>
       <w:r>
         <w:rPr>
-          <w:b/>
-          <w:lang w:val="fr-CA"/>
-        </w:rPr>
-        <w:t>Mesures de performance (justificatif ASM)</w:t>
-      </w:r>
-    </w:p>
-    <w:p>
-      <w:pPr>
-        <w:rPr>
-          <w:lang w:val="fr-CA"/>
-        </w:rPr>
-      </w:pPr>
-      <w:r>
-        <w:rPr>
           <w:rFonts w:hint="eastAsia"/>
           <w:lang w:val="fr-CA"/>
         </w:rPr>
-        <w:tab/>
-      </w:r>
-      <w:r>
-        <w:rPr>
-          <w:lang w:val="fr-CA"/>
-        </w:rPr>
-        <w:t>Capture/Table du Profiler</w:t>
-      </w:r>
-      <w:r>
-        <w:rPr>
-          <w:lang w:val="fr-CA"/>
-        </w:rPr>
-        <w:t xml:space="preserve"> main </w:t>
-      </w:r>
-      <w:proofErr w:type="spellStart"/>
-      <w:r>
-        <w:rPr>
-          <w:lang w:val="fr-CA"/>
-        </w:rPr>
-        <w:t>loop</w:t>
-      </w:r>
-      <w:proofErr w:type="spellEnd"/>
-    </w:p>
-    <w:p>
-      <w:pPr>
-        <w:rPr>
-          <w:b/>
-          <w:lang w:val="fr-CA"/>
-        </w:rPr>
-      </w:pPr>
-      <w:r>
-        <w:rPr>
-          <w:b/>
-          <w:lang w:val="fr-CA"/>
-        </w:rPr>
-        <w:t>Comparaison avec résu</w:t>
-      </w:r>
-      <w:r>
-        <w:rPr>
-          <w:b/>
-          <w:lang w:val="fr-CA"/>
-        </w:rPr>
-        <w:t>l</w:t>
-      </w:r>
-      <w:r>
-        <w:rPr>
-          <w:b/>
-          <w:lang w:val="fr-CA"/>
-        </w:rPr>
-        <w:t>tats Matlab.</w:t>
-      </w:r>
-      <w:r>
-        <w:rPr>
-          <w:b/>
-          <w:lang w:val="fr-CA"/>
-        </w:rPr>
-        <w:t xml:space="preserve"> </w:t>
-      </w:r>
-      <w:r>
-        <w:rPr>
-          <w:b/>
-          <w:lang w:val="fr-CA"/>
-        </w:rPr>
-        <w:t>(P)</w:t>
-      </w:r>
-    </w:p>
-    <w:p>
-      <w:pPr>
-        <w:rPr>
-          <w:b/>
-          <w:lang w:val="fr-CA"/>
-        </w:rPr>
-      </w:pPr>
-      <w:r>
-        <w:rPr>
-          <w:lang w:val="fr-CA"/>
-        </w:rPr>
-        <w:tab/>
-        <w:t>Sim vs Matlab</w:t>
-      </w:r>
-      <w:r>
-        <w:rPr>
-          <w:lang w:val="fr-CA"/>
-        </w:rPr>
-        <w:t> </w:t>
-      </w:r>
-      <w:r>
-        <w:rPr>
-          <w:rFonts w:hint="eastAsia"/>
-          <w:lang w:val="fr-CA"/>
-        </w:rPr>
-        <w:t xml:space="preserve">: </w:t>
-      </w:r>
-      <w:r>
-        <w:rPr>
-          <w:b/>
-          <w:lang w:val="fr-CA"/>
-        </w:rPr>
-        <w:t>A</w:t>
-      </w:r>
-      <w:r>
-        <w:rPr>
-          <w:rFonts w:hint="eastAsia"/>
-          <w:b/>
-          <w:lang w:val="fr-CA"/>
-        </w:rPr>
-        <w:t>ccumulation d</w:t>
-      </w:r>
-      <w:r>
-        <w:rPr>
-          <w:b/>
-          <w:lang w:val="fr-CA"/>
-        </w:rPr>
-        <w:t>’</w:t>
-      </w:r>
-      <w:r>
-        <w:rPr>
-          <w:rFonts w:hint="eastAsia"/>
-          <w:b/>
-          <w:lang w:val="fr-CA"/>
-        </w:rPr>
-        <w:t>erreurs?</w:t>
-      </w:r>
-    </w:p>
-    <w:p>
-      <w:pPr>
-        <w:ind w:firstLine="720"/>
-        <w:rPr>
-          <w:lang w:val="fr-CA"/>
-        </w:rPr>
-      </w:pPr>
-      <w:r>
-        <w:rPr>
-          <w:rFonts w:hint="eastAsia"/>
-          <w:lang w:val="fr-CA"/>
-        </w:rPr>
-        <w:t>Detection bruit</w:t>
-      </w:r>
-      <w:r>
-        <w:rPr>
-          <w:lang w:val="fr-CA"/>
-        </w:rPr>
-        <w:t> </w:t>
-      </w:r>
-      <w:r>
-        <w:rPr>
-          <w:rFonts w:hint="eastAsia"/>
-          <w:lang w:val="fr-CA"/>
-        </w:rPr>
-        <w:t>: Matlab 50% frame == bruit vs DSP</w:t>
+        <w:t>ab 50% frame == bruit vs DSP</w:t>
       </w:r>
       <w:r>
         <w:rPr>
@@ -2970,7 +3147,7 @@
 </file>
 
 <file path=customXml/itemProps1.xml><?xml version="1.0" encoding="utf-8"?>
-<ds:datastoreItem xmlns:ds="http://schemas.openxmlformats.org/officeDocument/2006/customXml" ds:itemID="{AE63386B-4F17-4E46-B688-703EE41AA545}">
+<ds:datastoreItem xmlns:ds="http://schemas.openxmlformats.org/officeDocument/2006/customXml" ds:itemID="{805CC5D0-E801-42C5-A00C-458E3321F05A}">
   <ds:schemaRefs>
     <ds:schemaRef ds:uri="http://schemas.openxmlformats.org/officeDocument/2006/bibliography"/>
   </ds:schemaRefs>

</xml_diff>